<commit_message>
Admin price updated for new promotions page
</commit_message>
<xml_diff>
--- a/F35-DG16.docx
+++ b/F35-DG16.docx
@@ -4892,15 +4892,8 @@
       <w:r>
         <w:t xml:space="preserve"> Each Pizza has a corresponding price. The price in the admin page can be updated. If the price is updated, then the price on the site retrieves this value and is updated automatically. The pizza price is stored as a double which is a maximum of 8 characters and will be rounded to 2 decimal places.</w:t>
       </w:r>
-    </w:p>
-    <w:p>
-      <w:pPr>
-        <w:pStyle w:val="ListParagraph"/>
-        <w:numPr>
-          <w:ilvl w:val="0"/>
-          <w:numId w:val="12"/>
-        </w:numPr>
-      </w:pPr>
+      <w:bookmarkStart w:id="8" w:name="_GoBack"/>
+      <w:bookmarkEnd w:id="8"/>
     </w:p>
     <w:p>
       <w:pPr>
@@ -5186,12 +5179,7 @@
         <w:t xml:space="preserve"> </w:t>
       </w:r>
       <w:r>
-        <w:t xml:space="preserve">This is obtained from signup/login. It is stored as a VARCHAR (String) of maximum length of 100 characters. It is a concatenation of the Unit/Apt Number, Street Name, Suburb and 6-digit </w:t>
-      </w:r>
-      <w:bookmarkStart w:id="8" w:name="_GoBack"/>
-      <w:bookmarkEnd w:id="8"/>
-      <w:r>
-        <w:t>postcode.</w:t>
+        <w:t>This is obtained from signup/login. It is stored as a VARCHAR (String) of maximum length of 100 characters. It is a concatenation of the Unit/Apt Number, Street Name, Suburb and 6-digit postcode.</w:t>
       </w:r>
     </w:p>
     <w:p/>
@@ -7611,7 +7599,7 @@
 </file>
 
 <file path=customXml/itemProps1.xml><?xml version="1.0" encoding="utf-8"?>
-<ds:datastoreItem xmlns:ds="http://schemas.openxmlformats.org/officeDocument/2006/customXml" ds:itemID="{6EDD80B2-5939-42F3-A5DF-3247E150BED7}">
+<ds:datastoreItem xmlns:ds="http://schemas.openxmlformats.org/officeDocument/2006/customXml" ds:itemID="{0FA7D27A-0F41-4E10-AF72-E4C9A770943F}">
   <ds:schemaRefs>
     <ds:schemaRef ds:uri="http://schemas.openxmlformats.org/officeDocument/2006/bibliography"/>
   </ds:schemaRefs>

</xml_diff>

<commit_message>
Final - headers changed
</commit_message>
<xml_diff>
--- a/F35-DG16.docx
+++ b/F35-DG16.docx
@@ -6693,6 +6693,38 @@
             <w:r>
               <w:t>Item prices are successfully updated if the admin price is submitted</w:t>
             </w:r>
+            <w:r>
+              <w:t>.</w:t>
+            </w:r>
+          </w:p>
+        </w:tc>
+        <w:tc>
+          <w:tcPr>
+            <w:tcW w:w="4508" w:type="dxa"/>
+          </w:tcPr>
+          <w:p>
+            <w:r>
+              <w:t>Test Passed</w:t>
+            </w:r>
+          </w:p>
+        </w:tc>
+      </w:tr>
+      <w:tr>
+        <w:tc>
+          <w:tcPr>
+            <w:tcW w:w="4508" w:type="dxa"/>
+          </w:tcPr>
+          <w:p>
+            <w:pPr>
+              <w:pStyle w:val="ListParagraph"/>
+              <w:numPr>
+                <w:ilvl w:val="0"/>
+                <w:numId w:val="16"/>
+              </w:numPr>
+            </w:pPr>
+            <w:r>
+              <w:t>Alert the user if an entry is less than 0.</w:t>
+            </w:r>
           </w:p>
         </w:tc>
         <w:tc>
@@ -6860,7 +6892,474 @@
         </w:tc>
       </w:tr>
     </w:tbl>
-    <w:p>
+    <w:p/>
+    <w:p/>
+    <w:p/>
+    <w:p/>
+    <w:p>
+      <w:pPr>
+        <w:pStyle w:val="Heading2"/>
+      </w:pPr>
+      <w:r>
+        <w:t>Review Us:</w:t>
+      </w:r>
+    </w:p>
+    <w:tbl>
+      <w:tblPr>
+        <w:tblStyle w:val="TableGrid"/>
+        <w:tblW w:w="0" w:type="auto"/>
+        <w:tblLook w:val="04A0" w:firstRow="1" w:lastRow="0" w:firstColumn="1" w:lastColumn="0" w:noHBand="0" w:noVBand="1"/>
+      </w:tblPr>
+      <w:tblGrid>
+        <w:gridCol w:w="4508"/>
+        <w:gridCol w:w="4508"/>
+      </w:tblGrid>
+      <w:tr>
+        <w:tc>
+          <w:tcPr>
+            <w:tcW w:w="4508" w:type="dxa"/>
+          </w:tcPr>
+          <w:p>
+            <w:pPr>
+              <w:rPr>
+                <w:b/>
+                <w:bCs/>
+                <w:u w:val="single"/>
+              </w:rPr>
+            </w:pPr>
+            <w:r>
+              <w:rPr>
+                <w:b/>
+                <w:bCs/>
+                <w:u w:val="single"/>
+              </w:rPr>
+              <w:t>Test</w:t>
+            </w:r>
+          </w:p>
+        </w:tc>
+        <w:tc>
+          <w:tcPr>
+            <w:tcW w:w="4508" w:type="dxa"/>
+          </w:tcPr>
+          <w:p>
+            <w:r>
+              <w:rPr>
+                <w:b/>
+                <w:bCs/>
+                <w:u w:val="single"/>
+              </w:rPr>
+              <w:t>Pass/Fail Test</w:t>
+            </w:r>
+          </w:p>
+        </w:tc>
+      </w:tr>
+      <w:tr>
+        <w:tc>
+          <w:tcPr>
+            <w:tcW w:w="4508" w:type="dxa"/>
+          </w:tcPr>
+          <w:p>
+            <w:pPr>
+              <w:pStyle w:val="ListParagraph"/>
+              <w:numPr>
+                <w:ilvl w:val="0"/>
+                <w:numId w:val="19"/>
+              </w:numPr>
+            </w:pPr>
+            <w:r>
+              <w:t>If any field in the review page is not filled in, then alert the user before proceeding</w:t>
+            </w:r>
+          </w:p>
+        </w:tc>
+        <w:tc>
+          <w:tcPr>
+            <w:tcW w:w="4508" w:type="dxa"/>
+          </w:tcPr>
+          <w:p>
+            <w:r>
+              <w:t xml:space="preserve">Test Passed </w:t>
+            </w:r>
+          </w:p>
+        </w:tc>
+      </w:tr>
+      <w:tr>
+        <w:tc>
+          <w:tcPr>
+            <w:tcW w:w="4508" w:type="dxa"/>
+          </w:tcPr>
+          <w:p>
+            <w:pPr>
+              <w:pStyle w:val="ListParagraph"/>
+              <w:numPr>
+                <w:ilvl w:val="0"/>
+                <w:numId w:val="19"/>
+              </w:numPr>
+            </w:pPr>
+            <w:r>
+              <w:t>On entry, check that the user has entered a valid address syntactically. The email must contain the “@” and “.” Symbols to be a valid email.</w:t>
+            </w:r>
+          </w:p>
+        </w:tc>
+        <w:tc>
+          <w:tcPr>
+            <w:tcW w:w="4508" w:type="dxa"/>
+          </w:tcPr>
+          <w:p>
+            <w:r>
+              <w:t>Test Passed</w:t>
+            </w:r>
+          </w:p>
+        </w:tc>
+      </w:tr>
+      <w:tr>
+        <w:tc>
+          <w:tcPr>
+            <w:tcW w:w="4508" w:type="dxa"/>
+          </w:tcPr>
+          <w:p>
+            <w:pPr>
+              <w:pStyle w:val="ListParagraph"/>
+              <w:numPr>
+                <w:ilvl w:val="0"/>
+                <w:numId w:val="19"/>
+              </w:numPr>
+            </w:pPr>
+            <w:r>
+              <w:t>Upon submission, the user (web server address) will receive an email saying their review has been received by the NTU Pizzeria</w:t>
+            </w:r>
+          </w:p>
+        </w:tc>
+        <w:tc>
+          <w:tcPr>
+            <w:tcW w:w="4508" w:type="dxa"/>
+          </w:tcPr>
+          <w:p>
+            <w:r>
+              <w:t>Test Passed</w:t>
+            </w:r>
+          </w:p>
+        </w:tc>
+      </w:tr>
+    </w:tbl>
+    <w:p/>
+    <w:p>
+      <w:pPr>
+        <w:pStyle w:val="Heading2"/>
+      </w:pPr>
+      <w:r>
+        <w:t>Cart Controller:</w:t>
+      </w:r>
+    </w:p>
+    <w:tbl>
+      <w:tblPr>
+        <w:tblStyle w:val="TableGrid"/>
+        <w:tblW w:w="0" w:type="auto"/>
+        <w:tblLook w:val="04A0" w:firstRow="1" w:lastRow="0" w:firstColumn="1" w:lastColumn="0" w:noHBand="0" w:noVBand="1"/>
+      </w:tblPr>
+      <w:tblGrid>
+        <w:gridCol w:w="4508"/>
+        <w:gridCol w:w="4508"/>
+      </w:tblGrid>
+      <w:tr>
+        <w:tc>
+          <w:tcPr>
+            <w:tcW w:w="4508" w:type="dxa"/>
+          </w:tcPr>
+          <w:p>
+            <w:r>
+              <w:rPr>
+                <w:b/>
+                <w:bCs/>
+                <w:u w:val="single"/>
+              </w:rPr>
+              <w:t>Test</w:t>
+            </w:r>
+          </w:p>
+        </w:tc>
+        <w:tc>
+          <w:tcPr>
+            <w:tcW w:w="4508" w:type="dxa"/>
+          </w:tcPr>
+          <w:p>
+            <w:r>
+              <w:rPr>
+                <w:b/>
+                <w:bCs/>
+                <w:u w:val="single"/>
+              </w:rPr>
+              <w:t>Pass/Fail Test</w:t>
+            </w:r>
+          </w:p>
+        </w:tc>
+      </w:tr>
+      <w:tr>
+        <w:tc>
+          <w:tcPr>
+            <w:tcW w:w="4508" w:type="dxa"/>
+          </w:tcPr>
+          <w:p>
+            <w:pPr>
+              <w:pStyle w:val="ListParagraph"/>
+              <w:numPr>
+                <w:ilvl w:val="0"/>
+                <w:numId w:val="20"/>
+              </w:numPr>
+            </w:pPr>
+            <w:r>
+              <w:t>All items that were added in the menu page by the user appear in the menu page.</w:t>
+            </w:r>
+          </w:p>
+        </w:tc>
+        <w:tc>
+          <w:tcPr>
+            <w:tcW w:w="4508" w:type="dxa"/>
+          </w:tcPr>
+          <w:p>
+            <w:r>
+              <w:t>Test Passed</w:t>
+            </w:r>
+          </w:p>
+        </w:tc>
+      </w:tr>
+      <w:tr>
+        <w:tc>
+          <w:tcPr>
+            <w:tcW w:w="4508" w:type="dxa"/>
+          </w:tcPr>
+          <w:p>
+            <w:pPr>
+              <w:pStyle w:val="ListParagraph"/>
+              <w:numPr>
+                <w:ilvl w:val="0"/>
+                <w:numId w:val="20"/>
+              </w:numPr>
+            </w:pPr>
+            <w:r>
+              <w:t>All quantities entered by the user should be accumulated in the cart if multiple entries exist and data should be correct.</w:t>
+            </w:r>
+          </w:p>
+        </w:tc>
+        <w:tc>
+          <w:tcPr>
+            <w:tcW w:w="4508" w:type="dxa"/>
+          </w:tcPr>
+          <w:p>
+            <w:r>
+              <w:t>Test Passed</w:t>
+            </w:r>
+          </w:p>
+        </w:tc>
+      </w:tr>
+      <w:tr>
+        <w:tc>
+          <w:tcPr>
+            <w:tcW w:w="4508" w:type="dxa"/>
+          </w:tcPr>
+          <w:p>
+            <w:pPr>
+              <w:pStyle w:val="ListParagraph"/>
+              <w:numPr>
+                <w:ilvl w:val="0"/>
+                <w:numId w:val="20"/>
+              </w:numPr>
+            </w:pPr>
+            <w:r>
+              <w:t>Price should be accumulated based on each subtotal.</w:t>
+            </w:r>
+          </w:p>
+        </w:tc>
+        <w:tc>
+          <w:tcPr>
+            <w:tcW w:w="4508" w:type="dxa"/>
+          </w:tcPr>
+          <w:p>
+            <w:r>
+              <w:t>Test Passed</w:t>
+            </w:r>
+          </w:p>
+        </w:tc>
+      </w:tr>
+    </w:tbl>
+    <w:p>
+      <w:pPr>
+        <w:pStyle w:val="Heading2"/>
+      </w:pPr>
+    </w:p>
+    <w:p>
+      <w:pPr>
+        <w:pStyle w:val="Heading2"/>
+      </w:pPr>
+      <w:r>
+        <w:t>Delivery Review:</w:t>
+      </w:r>
+    </w:p>
+    <w:tbl>
+      <w:tblPr>
+        <w:tblStyle w:val="TableGrid"/>
+        <w:tblW w:w="0" w:type="auto"/>
+        <w:tblLook w:val="04A0" w:firstRow="1" w:lastRow="0" w:firstColumn="1" w:lastColumn="0" w:noHBand="0" w:noVBand="1"/>
+      </w:tblPr>
+      <w:tblGrid>
+        <w:gridCol w:w="4508"/>
+        <w:gridCol w:w="4508"/>
+      </w:tblGrid>
+      <w:tr>
+        <w:tc>
+          <w:tcPr>
+            <w:tcW w:w="4508" w:type="dxa"/>
+          </w:tcPr>
+          <w:p>
+            <w:pPr>
+              <w:rPr>
+                <w:b/>
+                <w:bCs/>
+                <w:u w:val="single"/>
+              </w:rPr>
+            </w:pPr>
+            <w:r>
+              <w:rPr>
+                <w:b/>
+                <w:bCs/>
+                <w:u w:val="single"/>
+              </w:rPr>
+              <w:t>Test</w:t>
+            </w:r>
+          </w:p>
+        </w:tc>
+        <w:tc>
+          <w:tcPr>
+            <w:tcW w:w="4508" w:type="dxa"/>
+          </w:tcPr>
+          <w:p>
+            <w:pPr>
+              <w:rPr>
+                <w:b/>
+                <w:bCs/>
+                <w:u w:val="single"/>
+              </w:rPr>
+            </w:pPr>
+            <w:r>
+              <w:rPr>
+                <w:b/>
+                <w:bCs/>
+                <w:u w:val="single"/>
+              </w:rPr>
+              <w:t>Pass/Fail Test</w:t>
+            </w:r>
+          </w:p>
+        </w:tc>
+      </w:tr>
+      <w:tr>
+        <w:tc>
+          <w:tcPr>
+            <w:tcW w:w="4508" w:type="dxa"/>
+          </w:tcPr>
+          <w:p>
+            <w:pPr>
+              <w:pStyle w:val="ListParagraph"/>
+              <w:numPr>
+                <w:ilvl w:val="0"/>
+                <w:numId w:val="21"/>
+              </w:numPr>
+            </w:pPr>
+            <w:r>
+              <w:t>No entries are left as empty or invalid.</w:t>
+            </w:r>
+          </w:p>
+        </w:tc>
+        <w:tc>
+          <w:tcPr>
+            <w:tcW w:w="4508" w:type="dxa"/>
+          </w:tcPr>
+          <w:p>
+            <w:r>
+              <w:t>Test Passed</w:t>
+            </w:r>
+          </w:p>
+        </w:tc>
+      </w:tr>
+      <w:tr>
+        <w:tc>
+          <w:tcPr>
+            <w:tcW w:w="4508" w:type="dxa"/>
+          </w:tcPr>
+          <w:p>
+            <w:pPr>
+              <w:pStyle w:val="ListParagraph"/>
+              <w:numPr>
+                <w:ilvl w:val="0"/>
+                <w:numId w:val="21"/>
+              </w:numPr>
+            </w:pPr>
+            <w:r>
+              <w:t xml:space="preserve">Entries should correspond to the </w:t>
+            </w:r>
+            <w:r>
+              <w:t>user’s</w:t>
+            </w:r>
+            <w:r>
+              <w:t xml:space="preserve"> profile</w:t>
+            </w:r>
+          </w:p>
+        </w:tc>
+        <w:tc>
+          <w:tcPr>
+            <w:tcW w:w="4508" w:type="dxa"/>
+          </w:tcPr>
+          <w:p>
+            <w:r>
+              <w:t>Test Passed</w:t>
+            </w:r>
+          </w:p>
+        </w:tc>
+      </w:tr>
+      <w:tr>
+        <w:tc>
+          <w:tcPr>
+            <w:tcW w:w="4508" w:type="dxa"/>
+          </w:tcPr>
+          <w:p>
+            <w:pPr>
+              <w:pStyle w:val="ListParagraph"/>
+              <w:numPr>
+                <w:ilvl w:val="0"/>
+                <w:numId w:val="21"/>
+              </w:numPr>
+            </w:pPr>
+            <w:r>
+              <w:t>Date generated is the current date/time.</w:t>
+            </w:r>
+          </w:p>
+        </w:tc>
+        <w:tc>
+          <w:tcPr>
+            <w:tcW w:w="4508" w:type="dxa"/>
+          </w:tcPr>
+          <w:p>
+            <w:r>
+              <w:t>Test Passed</w:t>
+            </w:r>
+          </w:p>
+        </w:tc>
+      </w:tr>
+    </w:tbl>
+    <w:p/>
+    <w:p/>
+    <w:p/>
+    <w:p/>
+    <w:p/>
+    <w:p/>
+    <w:p/>
+    <w:p/>
+    <w:p/>
+    <w:p>
+      <w:pPr>
+        <w:pStyle w:val="Heading1"/>
+      </w:pPr>
+      <w:r>
+        <w:lastRenderedPageBreak/>
+        <w:t xml:space="preserve">Appendices: </w:t>
+      </w:r>
       <w:bookmarkStart w:id="14" w:name="_GoBack"/>
       <w:bookmarkEnd w:id="14"/>
     </w:p>
@@ -7070,6 +7569,95 @@
     </w:lvl>
   </w:abstractNum>
   <w:abstractNum w:abstractNumId="1" w15:restartNumberingAfterBreak="0">
+    <w:nsid w:val="0B5975E1"/>
+    <w:multiLevelType w:val="hybridMultilevel"/>
+    <w:tmpl w:val="4D7E5D96"/>
+    <w:lvl w:ilvl="0" w:tplc="0C09000F">
+      <w:start w:val="1"/>
+      <w:numFmt w:val="decimal"/>
+      <w:lvlText w:val="%1."/>
+      <w:lvlJc w:val="left"/>
+      <w:pPr>
+        <w:ind w:left="720" w:hanging="360"/>
+      </w:pPr>
+      <w:rPr>
+        <w:rFonts w:hint="default"/>
+      </w:rPr>
+    </w:lvl>
+    <w:lvl w:ilvl="1" w:tplc="0C090019" w:tentative="1">
+      <w:start w:val="1"/>
+      <w:numFmt w:val="lowerLetter"/>
+      <w:lvlText w:val="%2."/>
+      <w:lvlJc w:val="left"/>
+      <w:pPr>
+        <w:ind w:left="1440" w:hanging="360"/>
+      </w:pPr>
+    </w:lvl>
+    <w:lvl w:ilvl="2" w:tplc="0C09001B" w:tentative="1">
+      <w:start w:val="1"/>
+      <w:numFmt w:val="lowerRoman"/>
+      <w:lvlText w:val="%3."/>
+      <w:lvlJc w:val="right"/>
+      <w:pPr>
+        <w:ind w:left="2160" w:hanging="180"/>
+      </w:pPr>
+    </w:lvl>
+    <w:lvl w:ilvl="3" w:tplc="0C09000F" w:tentative="1">
+      <w:start w:val="1"/>
+      <w:numFmt w:val="decimal"/>
+      <w:lvlText w:val="%4."/>
+      <w:lvlJc w:val="left"/>
+      <w:pPr>
+        <w:ind w:left="2880" w:hanging="360"/>
+      </w:pPr>
+    </w:lvl>
+    <w:lvl w:ilvl="4" w:tplc="0C090019" w:tentative="1">
+      <w:start w:val="1"/>
+      <w:numFmt w:val="lowerLetter"/>
+      <w:lvlText w:val="%5."/>
+      <w:lvlJc w:val="left"/>
+      <w:pPr>
+        <w:ind w:left="3600" w:hanging="360"/>
+      </w:pPr>
+    </w:lvl>
+    <w:lvl w:ilvl="5" w:tplc="0C09001B" w:tentative="1">
+      <w:start w:val="1"/>
+      <w:numFmt w:val="lowerRoman"/>
+      <w:lvlText w:val="%6."/>
+      <w:lvlJc w:val="right"/>
+      <w:pPr>
+        <w:ind w:left="4320" w:hanging="180"/>
+      </w:pPr>
+    </w:lvl>
+    <w:lvl w:ilvl="6" w:tplc="0C09000F" w:tentative="1">
+      <w:start w:val="1"/>
+      <w:numFmt w:val="decimal"/>
+      <w:lvlText w:val="%7."/>
+      <w:lvlJc w:val="left"/>
+      <w:pPr>
+        <w:ind w:left="5040" w:hanging="360"/>
+      </w:pPr>
+    </w:lvl>
+    <w:lvl w:ilvl="7" w:tplc="0C090019" w:tentative="1">
+      <w:start w:val="1"/>
+      <w:numFmt w:val="lowerLetter"/>
+      <w:lvlText w:val="%8."/>
+      <w:lvlJc w:val="left"/>
+      <w:pPr>
+        <w:ind w:left="5760" w:hanging="360"/>
+      </w:pPr>
+    </w:lvl>
+    <w:lvl w:ilvl="8" w:tplc="0C09001B" w:tentative="1">
+      <w:start w:val="1"/>
+      <w:numFmt w:val="lowerRoman"/>
+      <w:lvlText w:val="%9."/>
+      <w:lvlJc w:val="right"/>
+      <w:pPr>
+        <w:ind w:left="6480" w:hanging="180"/>
+      </w:pPr>
+    </w:lvl>
+  </w:abstractNum>
+  <w:abstractNum w:abstractNumId="2" w15:restartNumberingAfterBreak="0">
     <w:nsid w:val="0F851F50"/>
     <w:multiLevelType w:val="hybridMultilevel"/>
     <w:tmpl w:val="8FD0ACAA"/>
@@ -7155,7 +7743,96 @@
       </w:pPr>
     </w:lvl>
   </w:abstractNum>
-  <w:abstractNum w:abstractNumId="2" w15:restartNumberingAfterBreak="0">
+  <w:abstractNum w:abstractNumId="3" w15:restartNumberingAfterBreak="0">
+    <w:nsid w:val="1521547D"/>
+    <w:multiLevelType w:val="hybridMultilevel"/>
+    <w:tmpl w:val="F6C23A30"/>
+    <w:lvl w:ilvl="0" w:tplc="0C09000F">
+      <w:start w:val="1"/>
+      <w:numFmt w:val="decimal"/>
+      <w:lvlText w:val="%1."/>
+      <w:lvlJc w:val="left"/>
+      <w:pPr>
+        <w:ind w:left="720" w:hanging="360"/>
+      </w:pPr>
+      <w:rPr>
+        <w:rFonts w:hint="default"/>
+      </w:rPr>
+    </w:lvl>
+    <w:lvl w:ilvl="1" w:tplc="0C090019" w:tentative="1">
+      <w:start w:val="1"/>
+      <w:numFmt w:val="lowerLetter"/>
+      <w:lvlText w:val="%2."/>
+      <w:lvlJc w:val="left"/>
+      <w:pPr>
+        <w:ind w:left="1440" w:hanging="360"/>
+      </w:pPr>
+    </w:lvl>
+    <w:lvl w:ilvl="2" w:tplc="0C09001B" w:tentative="1">
+      <w:start w:val="1"/>
+      <w:numFmt w:val="lowerRoman"/>
+      <w:lvlText w:val="%3."/>
+      <w:lvlJc w:val="right"/>
+      <w:pPr>
+        <w:ind w:left="2160" w:hanging="180"/>
+      </w:pPr>
+    </w:lvl>
+    <w:lvl w:ilvl="3" w:tplc="0C09000F" w:tentative="1">
+      <w:start w:val="1"/>
+      <w:numFmt w:val="decimal"/>
+      <w:lvlText w:val="%4."/>
+      <w:lvlJc w:val="left"/>
+      <w:pPr>
+        <w:ind w:left="2880" w:hanging="360"/>
+      </w:pPr>
+    </w:lvl>
+    <w:lvl w:ilvl="4" w:tplc="0C090019" w:tentative="1">
+      <w:start w:val="1"/>
+      <w:numFmt w:val="lowerLetter"/>
+      <w:lvlText w:val="%5."/>
+      <w:lvlJc w:val="left"/>
+      <w:pPr>
+        <w:ind w:left="3600" w:hanging="360"/>
+      </w:pPr>
+    </w:lvl>
+    <w:lvl w:ilvl="5" w:tplc="0C09001B" w:tentative="1">
+      <w:start w:val="1"/>
+      <w:numFmt w:val="lowerRoman"/>
+      <w:lvlText w:val="%6."/>
+      <w:lvlJc w:val="right"/>
+      <w:pPr>
+        <w:ind w:left="4320" w:hanging="180"/>
+      </w:pPr>
+    </w:lvl>
+    <w:lvl w:ilvl="6" w:tplc="0C09000F" w:tentative="1">
+      <w:start w:val="1"/>
+      <w:numFmt w:val="decimal"/>
+      <w:lvlText w:val="%7."/>
+      <w:lvlJc w:val="left"/>
+      <w:pPr>
+        <w:ind w:left="5040" w:hanging="360"/>
+      </w:pPr>
+    </w:lvl>
+    <w:lvl w:ilvl="7" w:tplc="0C090019" w:tentative="1">
+      <w:start w:val="1"/>
+      <w:numFmt w:val="lowerLetter"/>
+      <w:lvlText w:val="%8."/>
+      <w:lvlJc w:val="left"/>
+      <w:pPr>
+        <w:ind w:left="5760" w:hanging="360"/>
+      </w:pPr>
+    </w:lvl>
+    <w:lvl w:ilvl="8" w:tplc="0C09001B" w:tentative="1">
+      <w:start w:val="1"/>
+      <w:numFmt w:val="lowerRoman"/>
+      <w:lvlText w:val="%9."/>
+      <w:lvlJc w:val="right"/>
+      <w:pPr>
+        <w:ind w:left="6480" w:hanging="180"/>
+      </w:pPr>
+    </w:lvl>
+  </w:abstractNum>
+  <w:abstractNum w:abstractNumId="4" w15:restartNumberingAfterBreak="0">
     <w:nsid w:val="17BD5B2F"/>
     <w:multiLevelType w:val="hybridMultilevel"/>
     <w:tmpl w:val="ED50B07A"/>
@@ -7241,7 +7918,7 @@
       </w:pPr>
     </w:lvl>
   </w:abstractNum>
-  <w:abstractNum w:abstractNumId="3" w15:restartNumberingAfterBreak="0">
+  <w:abstractNum w:abstractNumId="5" w15:restartNumberingAfterBreak="0">
     <w:nsid w:val="1CCA1F5F"/>
     <w:multiLevelType w:val="hybridMultilevel"/>
     <w:tmpl w:val="92089F0A"/>
@@ -7330,7 +8007,7 @@
       </w:pPr>
     </w:lvl>
   </w:abstractNum>
-  <w:abstractNum w:abstractNumId="4" w15:restartNumberingAfterBreak="0">
+  <w:abstractNum w:abstractNumId="6" w15:restartNumberingAfterBreak="0">
     <w:nsid w:val="22415D93"/>
     <w:multiLevelType w:val="hybridMultilevel"/>
     <w:tmpl w:val="035AFD1A"/>
@@ -7419,7 +8096,7 @@
       </w:pPr>
     </w:lvl>
   </w:abstractNum>
-  <w:abstractNum w:abstractNumId="5" w15:restartNumberingAfterBreak="0">
+  <w:abstractNum w:abstractNumId="7" w15:restartNumberingAfterBreak="0">
     <w:nsid w:val="285467A3"/>
     <w:multiLevelType w:val="hybridMultilevel"/>
     <w:tmpl w:val="AB068F38"/>
@@ -7532,7 +8209,7 @@
       </w:rPr>
     </w:lvl>
   </w:abstractNum>
-  <w:abstractNum w:abstractNumId="6" w15:restartNumberingAfterBreak="0">
+  <w:abstractNum w:abstractNumId="8" w15:restartNumberingAfterBreak="0">
     <w:nsid w:val="34AB3C88"/>
     <w:multiLevelType w:val="hybridMultilevel"/>
     <w:tmpl w:val="AC5277EE"/>
@@ -7621,7 +8298,7 @@
       </w:pPr>
     </w:lvl>
   </w:abstractNum>
-  <w:abstractNum w:abstractNumId="7" w15:restartNumberingAfterBreak="0">
+  <w:abstractNum w:abstractNumId="9" w15:restartNumberingAfterBreak="0">
     <w:nsid w:val="35A96029"/>
     <w:multiLevelType w:val="hybridMultilevel"/>
     <w:tmpl w:val="2A2E724A"/>
@@ -7734,7 +8411,7 @@
       </w:rPr>
     </w:lvl>
   </w:abstractNum>
-  <w:abstractNum w:abstractNumId="8" w15:restartNumberingAfterBreak="0">
+  <w:abstractNum w:abstractNumId="10" w15:restartNumberingAfterBreak="0">
     <w:nsid w:val="3B212C26"/>
     <w:multiLevelType w:val="hybridMultilevel"/>
     <w:tmpl w:val="026E9AA4"/>
@@ -7847,7 +8524,96 @@
       </w:rPr>
     </w:lvl>
   </w:abstractNum>
-  <w:abstractNum w:abstractNumId="9" w15:restartNumberingAfterBreak="0">
+  <w:abstractNum w:abstractNumId="11" w15:restartNumberingAfterBreak="0">
+    <w:nsid w:val="3E8776BA"/>
+    <w:multiLevelType w:val="hybridMultilevel"/>
+    <w:tmpl w:val="44E6862E"/>
+    <w:lvl w:ilvl="0" w:tplc="0C09000F">
+      <w:start w:val="1"/>
+      <w:numFmt w:val="decimal"/>
+      <w:lvlText w:val="%1."/>
+      <w:lvlJc w:val="left"/>
+      <w:pPr>
+        <w:ind w:left="720" w:hanging="360"/>
+      </w:pPr>
+      <w:rPr>
+        <w:rFonts w:hint="default"/>
+      </w:rPr>
+    </w:lvl>
+    <w:lvl w:ilvl="1" w:tplc="0C090019" w:tentative="1">
+      <w:start w:val="1"/>
+      <w:numFmt w:val="lowerLetter"/>
+      <w:lvlText w:val="%2."/>
+      <w:lvlJc w:val="left"/>
+      <w:pPr>
+        <w:ind w:left="1440" w:hanging="360"/>
+      </w:pPr>
+    </w:lvl>
+    <w:lvl w:ilvl="2" w:tplc="0C09001B" w:tentative="1">
+      <w:start w:val="1"/>
+      <w:numFmt w:val="lowerRoman"/>
+      <w:lvlText w:val="%3."/>
+      <w:lvlJc w:val="right"/>
+      <w:pPr>
+        <w:ind w:left="2160" w:hanging="180"/>
+      </w:pPr>
+    </w:lvl>
+    <w:lvl w:ilvl="3" w:tplc="0C09000F" w:tentative="1">
+      <w:start w:val="1"/>
+      <w:numFmt w:val="decimal"/>
+      <w:lvlText w:val="%4."/>
+      <w:lvlJc w:val="left"/>
+      <w:pPr>
+        <w:ind w:left="2880" w:hanging="360"/>
+      </w:pPr>
+    </w:lvl>
+    <w:lvl w:ilvl="4" w:tplc="0C090019" w:tentative="1">
+      <w:start w:val="1"/>
+      <w:numFmt w:val="lowerLetter"/>
+      <w:lvlText w:val="%5."/>
+      <w:lvlJc w:val="left"/>
+      <w:pPr>
+        <w:ind w:left="3600" w:hanging="360"/>
+      </w:pPr>
+    </w:lvl>
+    <w:lvl w:ilvl="5" w:tplc="0C09001B" w:tentative="1">
+      <w:start w:val="1"/>
+      <w:numFmt w:val="lowerRoman"/>
+      <w:lvlText w:val="%6."/>
+      <w:lvlJc w:val="right"/>
+      <w:pPr>
+        <w:ind w:left="4320" w:hanging="180"/>
+      </w:pPr>
+    </w:lvl>
+    <w:lvl w:ilvl="6" w:tplc="0C09000F" w:tentative="1">
+      <w:start w:val="1"/>
+      <w:numFmt w:val="decimal"/>
+      <w:lvlText w:val="%7."/>
+      <w:lvlJc w:val="left"/>
+      <w:pPr>
+        <w:ind w:left="5040" w:hanging="360"/>
+      </w:pPr>
+    </w:lvl>
+    <w:lvl w:ilvl="7" w:tplc="0C090019" w:tentative="1">
+      <w:start w:val="1"/>
+      <w:numFmt w:val="lowerLetter"/>
+      <w:lvlText w:val="%8."/>
+      <w:lvlJc w:val="left"/>
+      <w:pPr>
+        <w:ind w:left="5760" w:hanging="360"/>
+      </w:pPr>
+    </w:lvl>
+    <w:lvl w:ilvl="8" w:tplc="0C09001B" w:tentative="1">
+      <w:start w:val="1"/>
+      <w:numFmt w:val="lowerRoman"/>
+      <w:lvlText w:val="%9."/>
+      <w:lvlJc w:val="right"/>
+      <w:pPr>
+        <w:ind w:left="6480" w:hanging="180"/>
+      </w:pPr>
+    </w:lvl>
+  </w:abstractNum>
+  <w:abstractNum w:abstractNumId="12" w15:restartNumberingAfterBreak="0">
     <w:nsid w:val="465F5DF0"/>
     <w:multiLevelType w:val="hybridMultilevel"/>
     <w:tmpl w:val="8CEE1134"/>
@@ -7936,7 +8702,7 @@
       </w:pPr>
     </w:lvl>
   </w:abstractNum>
-  <w:abstractNum w:abstractNumId="10" w15:restartNumberingAfterBreak="0">
+  <w:abstractNum w:abstractNumId="13" w15:restartNumberingAfterBreak="0">
     <w:nsid w:val="5AE42DDA"/>
     <w:multiLevelType w:val="hybridMultilevel"/>
     <w:tmpl w:val="02A2554E"/>
@@ -8025,7 +8791,7 @@
       </w:pPr>
     </w:lvl>
   </w:abstractNum>
-  <w:abstractNum w:abstractNumId="11" w15:restartNumberingAfterBreak="0">
+  <w:abstractNum w:abstractNumId="14" w15:restartNumberingAfterBreak="0">
     <w:nsid w:val="5C2D75DD"/>
     <w:multiLevelType w:val="hybridMultilevel"/>
     <w:tmpl w:val="440036E0"/>
@@ -8114,7 +8880,96 @@
       </w:pPr>
     </w:lvl>
   </w:abstractNum>
-  <w:abstractNum w:abstractNumId="12" w15:restartNumberingAfterBreak="0">
+  <w:abstractNum w:abstractNumId="15" w15:restartNumberingAfterBreak="0">
+    <w:nsid w:val="6149693C"/>
+    <w:multiLevelType w:val="hybridMultilevel"/>
+    <w:tmpl w:val="7946DFAE"/>
+    <w:lvl w:ilvl="0" w:tplc="0C09000F">
+      <w:start w:val="1"/>
+      <w:numFmt w:val="decimal"/>
+      <w:lvlText w:val="%1."/>
+      <w:lvlJc w:val="left"/>
+      <w:pPr>
+        <w:ind w:left="720" w:hanging="360"/>
+      </w:pPr>
+      <w:rPr>
+        <w:rFonts w:hint="default"/>
+      </w:rPr>
+    </w:lvl>
+    <w:lvl w:ilvl="1" w:tplc="0C090019" w:tentative="1">
+      <w:start w:val="1"/>
+      <w:numFmt w:val="lowerLetter"/>
+      <w:lvlText w:val="%2."/>
+      <w:lvlJc w:val="left"/>
+      <w:pPr>
+        <w:ind w:left="1440" w:hanging="360"/>
+      </w:pPr>
+    </w:lvl>
+    <w:lvl w:ilvl="2" w:tplc="0C09001B" w:tentative="1">
+      <w:start w:val="1"/>
+      <w:numFmt w:val="lowerRoman"/>
+      <w:lvlText w:val="%3."/>
+      <w:lvlJc w:val="right"/>
+      <w:pPr>
+        <w:ind w:left="2160" w:hanging="180"/>
+      </w:pPr>
+    </w:lvl>
+    <w:lvl w:ilvl="3" w:tplc="0C09000F" w:tentative="1">
+      <w:start w:val="1"/>
+      <w:numFmt w:val="decimal"/>
+      <w:lvlText w:val="%4."/>
+      <w:lvlJc w:val="left"/>
+      <w:pPr>
+        <w:ind w:left="2880" w:hanging="360"/>
+      </w:pPr>
+    </w:lvl>
+    <w:lvl w:ilvl="4" w:tplc="0C090019" w:tentative="1">
+      <w:start w:val="1"/>
+      <w:numFmt w:val="lowerLetter"/>
+      <w:lvlText w:val="%5."/>
+      <w:lvlJc w:val="left"/>
+      <w:pPr>
+        <w:ind w:left="3600" w:hanging="360"/>
+      </w:pPr>
+    </w:lvl>
+    <w:lvl w:ilvl="5" w:tplc="0C09001B" w:tentative="1">
+      <w:start w:val="1"/>
+      <w:numFmt w:val="lowerRoman"/>
+      <w:lvlText w:val="%6."/>
+      <w:lvlJc w:val="right"/>
+      <w:pPr>
+        <w:ind w:left="4320" w:hanging="180"/>
+      </w:pPr>
+    </w:lvl>
+    <w:lvl w:ilvl="6" w:tplc="0C09000F" w:tentative="1">
+      <w:start w:val="1"/>
+      <w:numFmt w:val="decimal"/>
+      <w:lvlText w:val="%7."/>
+      <w:lvlJc w:val="left"/>
+      <w:pPr>
+        <w:ind w:left="5040" w:hanging="360"/>
+      </w:pPr>
+    </w:lvl>
+    <w:lvl w:ilvl="7" w:tplc="0C090019" w:tentative="1">
+      <w:start w:val="1"/>
+      <w:numFmt w:val="lowerLetter"/>
+      <w:lvlText w:val="%8."/>
+      <w:lvlJc w:val="left"/>
+      <w:pPr>
+        <w:ind w:left="5760" w:hanging="360"/>
+      </w:pPr>
+    </w:lvl>
+    <w:lvl w:ilvl="8" w:tplc="0C09001B" w:tentative="1">
+      <w:start w:val="1"/>
+      <w:numFmt w:val="lowerRoman"/>
+      <w:lvlText w:val="%9."/>
+      <w:lvlJc w:val="right"/>
+      <w:pPr>
+        <w:ind w:left="6480" w:hanging="180"/>
+      </w:pPr>
+    </w:lvl>
+  </w:abstractNum>
+  <w:abstractNum w:abstractNumId="16" w15:restartNumberingAfterBreak="0">
     <w:nsid w:val="64C77D93"/>
     <w:multiLevelType w:val="hybridMultilevel"/>
     <w:tmpl w:val="813658B8"/>
@@ -8227,7 +9082,7 @@
       </w:rPr>
     </w:lvl>
   </w:abstractNum>
-  <w:abstractNum w:abstractNumId="13" w15:restartNumberingAfterBreak="0">
+  <w:abstractNum w:abstractNumId="17" w15:restartNumberingAfterBreak="0">
     <w:nsid w:val="6E1314D2"/>
     <w:multiLevelType w:val="hybridMultilevel"/>
     <w:tmpl w:val="FADA2C46"/>
@@ -8340,7 +9195,7 @@
       </w:rPr>
     </w:lvl>
   </w:abstractNum>
-  <w:abstractNum w:abstractNumId="14" w15:restartNumberingAfterBreak="0">
+  <w:abstractNum w:abstractNumId="18" w15:restartNumberingAfterBreak="0">
     <w:nsid w:val="7824440D"/>
     <w:multiLevelType w:val="hybridMultilevel"/>
     <w:tmpl w:val="946803AC"/>
@@ -8452,7 +9307,7 @@
       </w:rPr>
     </w:lvl>
   </w:abstractNum>
-  <w:abstractNum w:abstractNumId="15" w15:restartNumberingAfterBreak="0">
+  <w:abstractNum w:abstractNumId="19" w15:restartNumberingAfterBreak="0">
     <w:nsid w:val="78BC1957"/>
     <w:multiLevelType w:val="hybridMultilevel"/>
     <w:tmpl w:val="5A04E790"/>
@@ -8541,7 +9396,7 @@
       </w:pPr>
     </w:lvl>
   </w:abstractNum>
-  <w:abstractNum w:abstractNumId="16" w15:restartNumberingAfterBreak="0">
+  <w:abstractNum w:abstractNumId="20" w15:restartNumberingAfterBreak="0">
     <w:nsid w:val="7CF1719E"/>
     <w:multiLevelType w:val="hybridMultilevel"/>
     <w:tmpl w:val="2510593E"/>
@@ -8655,55 +9510,67 @@
     </w:lvl>
   </w:abstractNum>
   <w:num w:numId="1">
-    <w:abstractNumId w:val="14"/>
+    <w:abstractNumId w:val="18"/>
   </w:num>
   <w:num w:numId="2">
     <w:abstractNumId w:val="0"/>
   </w:num>
   <w:num w:numId="3">
+    <w:abstractNumId w:val="19"/>
+  </w:num>
+  <w:num w:numId="4">
+    <w:abstractNumId w:val="10"/>
+  </w:num>
+  <w:num w:numId="5">
+    <w:abstractNumId w:val="13"/>
+  </w:num>
+  <w:num w:numId="6">
+    <w:abstractNumId w:val="14"/>
+  </w:num>
+  <w:num w:numId="7">
+    <w:abstractNumId w:val="5"/>
+  </w:num>
+  <w:num w:numId="8">
+    <w:abstractNumId w:val="9"/>
+  </w:num>
+  <w:num w:numId="9">
+    <w:abstractNumId w:val="4"/>
+  </w:num>
+  <w:num w:numId="10">
+    <w:abstractNumId w:val="7"/>
+  </w:num>
+  <w:num w:numId="11">
+    <w:abstractNumId w:val="20"/>
+  </w:num>
+  <w:num w:numId="12">
+    <w:abstractNumId w:val="17"/>
+  </w:num>
+  <w:num w:numId="13">
+    <w:abstractNumId w:val="16"/>
+  </w:num>
+  <w:num w:numId="14">
+    <w:abstractNumId w:val="2"/>
+  </w:num>
+  <w:num w:numId="15">
+    <w:abstractNumId w:val="8"/>
+  </w:num>
+  <w:num w:numId="16">
+    <w:abstractNumId w:val="6"/>
+  </w:num>
+  <w:num w:numId="17">
+    <w:abstractNumId w:val="12"/>
+  </w:num>
+  <w:num w:numId="18">
     <w:abstractNumId w:val="15"/>
   </w:num>
-  <w:num w:numId="4">
-    <w:abstractNumId w:val="8"/>
-  </w:num>
-  <w:num w:numId="5">
-    <w:abstractNumId w:val="10"/>
-  </w:num>
-  <w:num w:numId="6">
+  <w:num w:numId="19">
     <w:abstractNumId w:val="11"/>
   </w:num>
-  <w:num w:numId="7">
+  <w:num w:numId="20">
     <w:abstractNumId w:val="3"/>
   </w:num>
-  <w:num w:numId="8">
-    <w:abstractNumId w:val="7"/>
-  </w:num>
-  <w:num w:numId="9">
-    <w:abstractNumId w:val="2"/>
-  </w:num>
-  <w:num w:numId="10">
-    <w:abstractNumId w:val="5"/>
-  </w:num>
-  <w:num w:numId="11">
-    <w:abstractNumId w:val="16"/>
-  </w:num>
-  <w:num w:numId="12">
-    <w:abstractNumId w:val="13"/>
-  </w:num>
-  <w:num w:numId="13">
-    <w:abstractNumId w:val="12"/>
-  </w:num>
-  <w:num w:numId="14">
+  <w:num w:numId="21">
     <w:abstractNumId w:val="1"/>
-  </w:num>
-  <w:num w:numId="15">
-    <w:abstractNumId w:val="6"/>
-  </w:num>
-  <w:num w:numId="16">
-    <w:abstractNumId w:val="4"/>
-  </w:num>
-  <w:num w:numId="17">
-    <w:abstractNumId w:val="9"/>
   </w:num>
 </w:numbering>
 </file>
@@ -9154,7 +10021,6 @@
   <w:style w:type="character" w:default="1" w:styleId="DefaultParagraphFont">
     <w:name w:val="Default Paragraph Font"/>
     <w:uiPriority w:val="1"/>
-    <w:semiHidden/>
     <w:unhideWhenUsed/>
   </w:style>
   <w:style w:type="table" w:default="1" w:styleId="TableNormal">
@@ -9178,17 +10044,6 @@
     <w:semiHidden/>
     <w:unhideWhenUsed/>
   </w:style>
-  <w:style w:type="paragraph" w:styleId="ListParagraph">
-    <w:name w:val="List Paragraph"/>
-    <w:basedOn w:val="Normal"/>
-    <w:uiPriority w:val="34"/>
-    <w:qFormat/>
-    <w:rsid w:val="00D7774E"/>
-    <w:pPr>
-      <w:ind w:left="720"/>
-      <w:contextualSpacing/>
-    </w:pPr>
-  </w:style>
   <w:style w:type="character" w:customStyle="1" w:styleId="Heading1Char">
     <w:name w:val="Heading 1 Char"/>
     <w:basedOn w:val="DefaultParagraphFont"/>
@@ -9201,6 +10056,30 @@
       <w:sz w:val="32"/>
       <w:szCs w:val="32"/>
     </w:rPr>
+  </w:style>
+  <w:style w:type="character" w:customStyle="1" w:styleId="Heading2Char">
+    <w:name w:val="Heading 2 Char"/>
+    <w:basedOn w:val="DefaultParagraphFont"/>
+    <w:link w:val="Heading2"/>
+    <w:uiPriority w:val="9"/>
+    <w:rsid w:val="00445DAA"/>
+    <w:rPr>
+      <w:rFonts w:asciiTheme="majorHAnsi" w:eastAsiaTheme="majorEastAsia" w:hAnsiTheme="majorHAnsi" w:cstheme="majorBidi"/>
+      <w:color w:val="2F5496" w:themeColor="accent1" w:themeShade="BF"/>
+      <w:sz w:val="26"/>
+      <w:szCs w:val="26"/>
+    </w:rPr>
+  </w:style>
+  <w:style w:type="paragraph" w:styleId="ListParagraph">
+    <w:name w:val="List Paragraph"/>
+    <w:basedOn w:val="Normal"/>
+    <w:uiPriority w:val="34"/>
+    <w:qFormat/>
+    <w:rsid w:val="00D7774E"/>
+    <w:pPr>
+      <w:ind w:left="720"/>
+      <w:contextualSpacing/>
+    </w:pPr>
   </w:style>
   <w:style w:type="paragraph" w:styleId="TOCHeading">
     <w:name w:val="TOC Heading"/>
@@ -9284,19 +10163,6 @@
     <w:uiPriority w:val="99"/>
     <w:rsid w:val="006B2070"/>
   </w:style>
-  <w:style w:type="character" w:customStyle="1" w:styleId="Heading2Char">
-    <w:name w:val="Heading 2 Char"/>
-    <w:basedOn w:val="DefaultParagraphFont"/>
-    <w:link w:val="Heading2"/>
-    <w:uiPriority w:val="9"/>
-    <w:rsid w:val="00445DAA"/>
-    <w:rPr>
-      <w:rFonts w:asciiTheme="majorHAnsi" w:eastAsiaTheme="majorEastAsia" w:hAnsiTheme="majorHAnsi" w:cstheme="majorBidi"/>
-      <w:color w:val="2F5496" w:themeColor="accent1" w:themeShade="BF"/>
-      <w:sz w:val="26"/>
-      <w:szCs w:val="26"/>
-    </w:rPr>
-  </w:style>
   <w:style w:type="paragraph" w:styleId="BalloonText">
     <w:name w:val="Balloon Text"/>
     <w:basedOn w:val="Normal"/>
@@ -9358,6 +10224,20 @@
         <w:insideV w:val="single" w:sz="4" w:space="0" w:color="auto"/>
       </w:tblBorders>
     </w:tblPr>
+  </w:style>
+  <w:style w:type="paragraph" w:customStyle="1" w:styleId="msonormal0">
+    <w:name w:val="msonormal"/>
+    <w:basedOn w:val="Normal"/>
+    <w:rsid w:val="00FB0117"/>
+    <w:pPr>
+      <w:spacing w:before="100" w:beforeAutospacing="1" w:after="100" w:afterAutospacing="1" w:line="240" w:lineRule="auto"/>
+    </w:pPr>
+    <w:rPr>
+      <w:rFonts w:ascii="Times New Roman" w:eastAsia="Times New Roman" w:hAnsi="Times New Roman" w:cs="Times New Roman"/>
+      <w:sz w:val="24"/>
+      <w:szCs w:val="24"/>
+      <w:lang w:eastAsia="en-AU"/>
+    </w:rPr>
   </w:style>
 </w:styles>
 </file>
@@ -9662,7 +10542,7 @@
 </file>
 
 <file path=customXml/itemProps1.xml><?xml version="1.0" encoding="utf-8"?>
-<ds:datastoreItem xmlns:ds="http://schemas.openxmlformats.org/officeDocument/2006/customXml" ds:itemID="{D245D6DE-7F96-4E69-9DA5-F611FCBF4976}">
+<ds:datastoreItem xmlns:ds="http://schemas.openxmlformats.org/officeDocument/2006/customXml" ds:itemID="{186AD0B6-3F9F-4F74-8659-50E337687FDE}">
   <ds:schemaRefs>
     <ds:schemaRef ds:uri="http://schemas.openxmlformats.org/officeDocument/2006/bibliography"/>
   </ds:schemaRefs>

</xml_diff>